<commit_message>
Atualiza transações do modelo lógico (incompleto)
</commit_message>
<xml_diff>
--- a/Nadine/Modelo lógico.docx
+++ b/Nadine/Modelo lógico.docx
@@ -177,395 +177,9 @@
       </w:pPr>
     </w:p>
     <w:p>
-      <w:pPr>
-        <w:pStyle w:val="PargrafodaLista"/>
-        <w:numPr>
-          <w:ilvl w:val="0"/>
-          <w:numId w:val="11"/>
-        </w:numPr>
-      </w:pPr>
-      <w:r>
-        <w:t xml:space="preserve">Consultar os dados de um cliente, pelo seu número de </w:t>
-      </w:r>
-      <w:proofErr w:type="gramStart"/>
-      <w:r>
-        <w:t>documento  de</w:t>
-      </w:r>
-      <w:proofErr w:type="gramEnd"/>
-      <w:r>
-        <w:t xml:space="preserve"> identificação, que têm uma determinada reserva num itinerário, a partir de um local</w:t>
-      </w:r>
-      <w:r>
-        <w:t xml:space="preserve"> de partida</w:t>
-      </w:r>
-      <w:r>
-        <w:t>.</w:t>
-      </w:r>
-    </w:p>
-    <w:p>
-      <w:pPr>
-        <w:pStyle w:val="PargrafodaLista"/>
-        <w:ind w:left="1428"/>
-      </w:pPr>
-    </w:p>
-    <w:p>
-      <w:pPr>
-        <w:pStyle w:val="PargrafodaLista"/>
-        <w:ind w:left="1428"/>
-      </w:pPr>
-      <w:r>
-        <w:t>Na tabela Percu</w:t>
-      </w:r>
-      <w:r>
-        <w:t>r</w:t>
-      </w:r>
-      <w:r>
-        <w:t>so</w:t>
-      </w:r>
-      <w:r>
-        <w:t xml:space="preserve"> temos uma chave primária que identifica o local de partida dado, através da chave estrangeira na tabela Itinerário que referencia a tabela Percurso conseguimos obter os itinerários disponíveis desde esse local, após isso podemos ainda descobrir quais as reservas feitas </w:t>
-      </w:r>
-      <w:r>
-        <w:t xml:space="preserve">para esses itinerários através da chave estrangeira na tabela Reserva que referencia a tabela Itinerário, depois com a chave estrangeira na tabela Cliente que referencia a tabela Reserva conseguimos consultar todos os clientes que possuem reservas nesses itinerários, dado isso, é só verificar qual desses clientes possui o número de documento de identificação fornecido. </w:t>
-      </w:r>
-    </w:p>
-    <w:p>
-      <w:pPr>
-        <w:pStyle w:val="PargrafodaLista"/>
-        <w:ind w:left="1428"/>
-      </w:pPr>
-    </w:p>
-    <w:p>
-      <w:pPr>
-        <w:pStyle w:val="PargrafodaLista"/>
-        <w:ind w:left="1428"/>
-      </w:pPr>
-    </w:p>
-    <w:p>
-      <w:pPr>
-        <w:pStyle w:val="PargrafodaLista"/>
-        <w:ind w:left="1428"/>
-      </w:pPr>
-    </w:p>
-    <w:p>
-      <w:pPr>
-        <w:pStyle w:val="PargrafodaLista"/>
-        <w:ind w:left="1428"/>
-      </w:pPr>
-    </w:p>
-    <w:p>
-      <w:pPr>
-        <w:pStyle w:val="PargrafodaLista"/>
-        <w:ind w:left="1428"/>
-      </w:pPr>
-    </w:p>
-    <w:p>
-      <w:pPr>
-        <w:pStyle w:val="PargrafodaLista"/>
-        <w:ind w:left="1428"/>
-      </w:pPr>
-    </w:p>
-    <w:p>
-      <w:pPr>
-        <w:pStyle w:val="PargrafodaLista"/>
-        <w:ind w:left="1428"/>
-      </w:pPr>
-    </w:p>
-    <w:p>
-      <w:pPr>
-        <w:pStyle w:val="PargrafodaLista"/>
-        <w:ind w:left="1428"/>
-      </w:pPr>
-    </w:p>
-    <w:p>
-      <w:pPr>
-        <w:pStyle w:val="PargrafodaLista"/>
-        <w:ind w:left="1428"/>
-      </w:pPr>
-    </w:p>
-    <w:p>
-      <w:pPr>
-        <w:pStyle w:val="PargrafodaLista"/>
-        <w:ind w:left="1428"/>
-      </w:pPr>
-    </w:p>
-    <w:p>
-      <w:pPr>
-        <w:pStyle w:val="PargrafodaLista"/>
-        <w:ind w:left="1428"/>
-      </w:pPr>
-    </w:p>
-    <w:p>
-      <w:pPr>
-        <w:pStyle w:val="PargrafodaLista"/>
-        <w:ind w:left="1428"/>
-      </w:pPr>
-    </w:p>
-    <w:p>
-      <w:pPr>
-        <w:pStyle w:val="PargrafodaLista"/>
-        <w:ind w:left="1428"/>
-      </w:pPr>
-    </w:p>
-    <w:p>
-      <w:pPr>
-        <w:pStyle w:val="PargrafodaLista"/>
-        <w:ind w:left="1428"/>
-      </w:pPr>
-    </w:p>
-    <w:p>
-      <w:pPr>
-        <w:pStyle w:val="PargrafodaLista"/>
-        <w:ind w:left="1428"/>
-      </w:pPr>
-    </w:p>
-    <w:p>
-      <w:pPr>
-        <w:pStyle w:val="PargrafodaLista"/>
-        <w:ind w:left="1428"/>
-      </w:pPr>
-    </w:p>
-    <w:p>
-      <w:pPr>
-        <w:pStyle w:val="PargrafodaLista"/>
-        <w:ind w:left="1428"/>
-      </w:pPr>
-    </w:p>
-    <w:p>
-      <w:pPr>
-        <w:pStyle w:val="PargrafodaLista"/>
-        <w:numPr>
-          <w:ilvl w:val="0"/>
-          <w:numId w:val="11"/>
-        </w:numPr>
-      </w:pPr>
-      <w:r>
-        <w:t>Consultar a receita total de reservas de um cliente, num dado mês para a contabilidade.</w:t>
-      </w:r>
-    </w:p>
-    <w:p>
-      <w:pPr>
-        <w:pStyle w:val="PargrafodaLista"/>
-      </w:pPr>
-    </w:p>
-    <w:p>
-      <w:pPr>
-        <w:pStyle w:val="PargrafodaLista"/>
-        <w:ind w:left="1428"/>
-      </w:pPr>
-      <w:r>
-        <w:t>Na tabela C</w:t>
-      </w:r>
-      <w:r>
-        <w:t xml:space="preserve">liente </w:t>
-      </w:r>
-      <w:r>
-        <w:t>vemos a qual valor da chave primária corresponde o numero de documento de identificação fornecido pelo cliente. Depois com esse valor é possível saber quais as reservas efetuadas por esse cliente através da chave estrangeira da tabela Reserva que referenci</w:t>
-      </w:r>
-      <w:r>
-        <w:t xml:space="preserve">a a tabela Cliente. A tabela Reserva tem ainda </w:t>
-      </w:r>
-      <w:proofErr w:type="gramStart"/>
-      <w:r>
-        <w:t>um chave estrangeira</w:t>
-      </w:r>
-      <w:proofErr w:type="gramEnd"/>
-      <w:r>
-        <w:t xml:space="preserve"> que referencia a tabela Itinerário, permitindo assim saber quais os itinerários associados ás determinadas reservas e por ultimo a tabela Itinerário possui uma chave estrangeira que referencia a tabela Percurso associando assim os itinerários aos percursos correspondentes, em que cada percurso tem um preço associado.</w:t>
-      </w:r>
-    </w:p>
-    <w:p>
-      <w:pPr>
-        <w:pStyle w:val="PargrafodaLista"/>
-        <w:ind w:left="1428"/>
-      </w:pPr>
-    </w:p>
-    <w:p>
-      <w:r>
-        <w:rPr>
-          <w:noProof/>
-          <w:lang w:eastAsia="pt-PT"/>
-        </w:rPr>
-        <w:drawing>
-          <wp:anchor distT="0" distB="0" distL="114300" distR="114300" simplePos="0" relativeHeight="251658240" behindDoc="1" locked="0" layoutInCell="1" allowOverlap="1">
-            <wp:simplePos x="0" y="0"/>
-            <wp:positionH relativeFrom="column">
-              <wp:posOffset>100965</wp:posOffset>
-            </wp:positionH>
-            <wp:positionV relativeFrom="paragraph">
-              <wp:posOffset>0</wp:posOffset>
-            </wp:positionV>
-            <wp:extent cx="5400040" cy="3388495"/>
-            <wp:effectExtent l="0" t="0" r="0" b="2540"/>
-            <wp:wrapTight wrapText="bothSides">
-              <wp:wrapPolygon edited="0">
-                <wp:start x="0" y="0"/>
-                <wp:lineTo x="0" y="21495"/>
-                <wp:lineTo x="21488" y="21495"/>
-                <wp:lineTo x="21488" y="0"/>
-                <wp:lineTo x="0" y="0"/>
-              </wp:wrapPolygon>
-            </wp:wrapTight>
-            <wp:docPr id="2" name="Imagem 2" descr="C:\Users\Nadine\Pictures\My Screen Shots\Screen Shot 11-16-16 at 04.52 PM.PNG"/>
-            <wp:cNvGraphicFramePr>
-              <a:graphicFrameLocks xmlns:a="http://schemas.openxmlformats.org/drawingml/2006/main" noChangeAspect="1"/>
-            </wp:cNvGraphicFramePr>
-            <a:graphic xmlns:a="http://schemas.openxmlformats.org/drawingml/2006/main">
-              <a:graphicData uri="http://schemas.openxmlformats.org/drawingml/2006/picture">
-                <pic:pic xmlns:pic="http://schemas.openxmlformats.org/drawingml/2006/picture">
-                  <pic:nvPicPr>
-                    <pic:cNvPr id="0" name="Picture 2" descr="C:\Users\Nadine\Pictures\My Screen Shots\Screen Shot 11-16-16 at 04.52 PM.PNG"/>
-                    <pic:cNvPicPr>
-                      <a:picLocks noChangeAspect="1" noChangeArrowheads="1"/>
-                    </pic:cNvPicPr>
-                  </pic:nvPicPr>
-                  <pic:blipFill>
-                    <a:blip r:embed="rId5">
-                      <a:extLst>
-                        <a:ext uri="{28A0092B-C50C-407E-A947-70E740481C1C}">
-                          <a14:useLocalDpi xmlns:a14="http://schemas.microsoft.com/office/drawing/2010/main" val="0"/>
-                        </a:ext>
-                      </a:extLst>
-                    </a:blip>
-                    <a:srcRect/>
-                    <a:stretch>
-                      <a:fillRect/>
-                    </a:stretch>
-                  </pic:blipFill>
-                  <pic:spPr bwMode="auto">
-                    <a:xfrm>
-                      <a:off x="0" y="0"/>
-                      <a:ext cx="5400040" cy="3388495"/>
-                    </a:xfrm>
-                    <a:prstGeom prst="rect">
-                      <a:avLst/>
-                    </a:prstGeom>
-                    <a:noFill/>
-                    <a:ln>
-                      <a:noFill/>
-                    </a:ln>
-                  </pic:spPr>
-                </pic:pic>
-              </a:graphicData>
-            </a:graphic>
-          </wp:anchor>
-        </w:drawing>
-      </w:r>
-      <w:r>
-        <w:tab/>
-      </w:r>
-    </w:p>
-    <w:p>
-      <w:pPr>
-        <w:pStyle w:val="PargrafodaLista"/>
-        <w:numPr>
-          <w:ilvl w:val="0"/>
-          <w:numId w:val="11"/>
-        </w:numPr>
-      </w:pPr>
-      <w:r>
-        <w:t>Consultar os lugares livres de um comboio dado um itinerário.</w:t>
-      </w:r>
-    </w:p>
-    <w:p>
-      <w:pPr>
-        <w:pStyle w:val="PargrafodaLista"/>
-        <w:ind w:left="1428"/>
-      </w:pPr>
-    </w:p>
-    <w:p>
-      <w:pPr>
-        <w:pStyle w:val="PargrafodaLista"/>
-        <w:ind w:left="1428"/>
-      </w:pPr>
-      <w:r>
-        <w:t xml:space="preserve">Primeiramente temos que ir á tabela Reserva e verificar quais os Lugares que estão reservados para o dado itinerário, podemos fazer isso a partir da chave estrangeira na tabela Reserva que referencia a tabela Itinerário. </w:t>
-      </w:r>
-      <w:r>
-        <w:t xml:space="preserve">Na tabela Itinerário temos uma chave primária que identifica </w:t>
-      </w:r>
-      <w:r>
-        <w:t>esse dado</w:t>
-      </w:r>
-      <w:r>
-        <w:t xml:space="preserve"> </w:t>
-      </w:r>
-      <w:r>
-        <w:t>itinerário, então</w:t>
-      </w:r>
-      <w:r>
-        <w:t xml:space="preserve"> </w:t>
-      </w:r>
-      <w:r>
-        <w:lastRenderedPageBreak/>
-        <w:t>é possível verificar qual o Percurso associado a esse Itinerário</w:t>
-      </w:r>
-      <w:r>
-        <w:t xml:space="preserve"> através da chave estrangeira n</w:t>
-      </w:r>
-      <w:r>
-        <w:t xml:space="preserve">essa tabela </w:t>
-      </w:r>
-      <w:r>
-        <w:t>que referencia a tabela Percurso. Após isso é possível determinar o comboio associado a esse percurso através da chave estrangeira na tabela Percurso que referencia a tabela Comboio, onde é possível obter os lugares disponíveis através da chave estrangeira na tabela Lugar cuja tabela referenciada é a tabela comboio.</w:t>
-      </w:r>
-    </w:p>
-    <w:p>
-      <w:pPr>
-        <w:pStyle w:val="PargrafodaLista"/>
-        <w:ind w:left="1428"/>
-      </w:pPr>
-    </w:p>
-    <w:p>
-      <w:pPr>
-        <w:pStyle w:val="PargrafodaLista"/>
-        <w:ind w:left="1428"/>
-      </w:pPr>
-    </w:p>
-    <w:p>
-      <w:pPr>
-        <w:pStyle w:val="PargrafodaLista"/>
-        <w:ind w:left="1428"/>
-      </w:pPr>
-      <w:r>
-        <w:t>Efetuar Reserva</w:t>
-      </w:r>
-    </w:p>
-    <w:p>
-      <w:pPr>
-        <w:pStyle w:val="PargrafodaLista"/>
-        <w:ind w:left="1428"/>
-      </w:pPr>
-      <w:r>
-        <w:t xml:space="preserve">Antes de uma reserva poder ser efetuada é necessário verificar se o lugar pretendido já não se encontra ocupado, </w:t>
-      </w:r>
-      <w:r>
-        <w:t xml:space="preserve">para isso vamos primeiramente à tabela Percurso e vemos qual é a chave primária que corresponde ao percurso pretendido pelo cliente, com esta chave e com a chave estrangeira pertencente à </w:t>
-      </w:r>
-      <w:proofErr w:type="spellStart"/>
-      <w:r>
-        <w:t>tabelea</w:t>
-      </w:r>
-      <w:proofErr w:type="spellEnd"/>
-      <w:r>
-        <w:t xml:space="preserve"> Itinerário que referencia a tabela Percurso vemos qual é o itinerário pretendido pelo cliente, a seguir vamos á tabela Reserva e a partir da sua chave estrangeira que referencia a tabela </w:t>
-      </w:r>
-      <w:proofErr w:type="spellStart"/>
-      <w:r>
-        <w:t>Itinerario</w:t>
-      </w:r>
-      <w:proofErr w:type="spellEnd"/>
-      <w:r>
-        <w:t xml:space="preserve"> retiramos todos os lugares ocupados para esse itinerário, depois verifica-se se o lugar pretendido pelo cliente está ocupado ou não.</w:t>
-      </w:r>
-    </w:p>
-    <w:p>
-      <w:pPr>
-        <w:pStyle w:val="PargrafodaLista"/>
-        <w:ind w:left="1428"/>
-      </w:pPr>
-    </w:p>
-    <w:p/>
+      <w:bookmarkStart w:id="0" w:name="_GoBack"/>
+      <w:bookmarkEnd w:id="0"/>
+    </w:p>
     <w:p>
       <w:pPr>
         <w:numPr>
@@ -752,7 +366,6 @@
         <w:rPr>
           <w:b/>
         </w:rPr>
-        <w:lastRenderedPageBreak/>
         <w:t>Consultar a receita total de reservas de um cliente, num dado mês</w:t>
       </w:r>
       <w:r>
@@ -807,7 +420,7 @@
                     </pic:cNvPicPr>
                   </pic:nvPicPr>
                   <pic:blipFill>
-                    <a:blip r:embed="rId6">
+                    <a:blip r:embed="rId5">
                       <a:extLst>
                         <a:ext uri="{28A0092B-C50C-407E-A947-70E740481C1C}">
                           <a14:useLocalDpi xmlns:a14="http://schemas.microsoft.com/office/drawing/2010/main" val="0"/>
@@ -972,7 +585,6 @@
         <w:rPr>
           <w:b/>
         </w:rPr>
-        <w:lastRenderedPageBreak/>
         <w:t>Consultar os lugares livres de um comboio dado um itinerário.</w:t>
       </w:r>
     </w:p>
@@ -1020,7 +632,7 @@
                     </pic:cNvPicPr>
                   </pic:nvPicPr>
                   <pic:blipFill>
-                    <a:blip r:embed="rId7">
+                    <a:blip r:embed="rId6">
                       <a:extLst>
                         <a:ext uri="{28A0092B-C50C-407E-A947-70E740481C1C}">
                           <a14:useLocalDpi xmlns:a14="http://schemas.microsoft.com/office/drawing/2010/main" val="0"/>
@@ -1052,10 +664,7 @@
         </w:drawing>
       </w:r>
       <w:r>
-        <w:t>Primeiramente temos que ir á tabela</w:t>
-      </w:r>
-      <w:r>
-        <w:t xml:space="preserve"> Bilhete e selecionamos todos os lugares reservados, é possível fazer através da chave estrangeira que referencia a tabela Reserva. Depois na tabela Reserva selecionamos apenas os lugares cujo itinerário é o </w:t>
+        <w:t xml:space="preserve">Primeiramente temos que ir á tabela Bilhete e selecionamos todos os lugares reservados, é possível fazer através da chave estrangeira que referencia a tabela Reserva. Depois na tabela Reserva selecionamos apenas os lugares cujo itinerário é o </w:t>
       </w:r>
       <w:proofErr w:type="spellStart"/>
       <w:r>
@@ -1063,19 +672,7 @@
       </w:r>
       <w:proofErr w:type="spellEnd"/>
       <w:r>
-        <w:t>, através da chave estrangeira presente na tabela que referencia a tabela Itinerário</w:t>
-      </w:r>
-      <w:r>
-        <w:t>. Na tabela Itinerário temos uma chave primária que identifica esse dado itinerário, então é possível verificar qual o Percurso associado a esse Itinerário através da chave estrangeira nessa tabela que referencia a tabela Percurso. Após isso é possível determinar o comboio associado a esse percurso através da chave estrangeira na tabela Percurso que referencia a tabela Comboio, onde é possível obter os lugares disponíveis através da chave estrangeira na tabela Lugar</w:t>
-      </w:r>
-      <w:r>
-        <w:t>,</w:t>
-      </w:r>
-      <w:r>
-        <w:t xml:space="preserve"> cuja tabela referenciada é a tabela comboio.</w:t>
-      </w:r>
-      <w:r>
-        <w:t xml:space="preserve"> Assim os lugares disponíveis vão ser todos aqueles que não estiverem reservados, mas que estão disponíveis no comboio.</w:t>
+        <w:t>, através da chave estrangeira presente na tabela que referencia a tabela Itinerário. Na tabela Itinerário temos uma chave primária que identifica esse dado itinerário, então é possível verificar qual o Percurso associado a esse Itinerário através da chave estrangeira nessa tabela que referencia a tabela Percurso. Após isso é possível determinar o comboio associado a esse percurso através da chave estrangeira na tabela Percurso que referencia a tabela Comboio, onde é possível obter os lugares disponíveis através da chave estrangeira na tabela Lugar, cuja tabela referenciada é a tabela comboio. Assim os lugares disponíveis vão ser todos aqueles que não estiverem reservados, mas que estão disponíveis no comboio.</w:t>
       </w:r>
     </w:p>
     <w:p>
@@ -1108,13 +705,11 @@
         <w:ind w:left="1428"/>
       </w:pPr>
       <w:r>
-        <w:t xml:space="preserve">Antes de uma reserva poder ser efetuada é necessário verificar se o lugar pretendido já não se encontra ocupado, para isso vamos primeiramente à tabela Percurso e vemos qual é a chave primária que corresponde ao percurso pretendido pelo cliente, com esta chave e com a chave </w:t>
-      </w:r>
-      <w:r>
-        <w:t>estrangeira pertencente à tabel</w:t>
-      </w:r>
-      <w:r>
-        <w:t xml:space="preserve">a Itinerário que referencia a tabela Percurso vemos qual é o itinerário pretendido pelo cliente, a seguir vamos á tabela Reserva e a partir da sua chave estrangeira que referencia a tabela </w:t>
+        <w:t xml:space="preserve">Antes de uma reserva poder ser efetuada é necessário verificar se o lugar pretendido já não se encontra ocupado, para isso vamos primeiramente à tabela Percurso e vemos qual é a chave primária que corresponde ao percurso pretendido pelo cliente, com esta chave e com a chave estrangeira </w:t>
+      </w:r>
+      <w:r>
+        <w:lastRenderedPageBreak/>
+        <w:t xml:space="preserve">pertencente à tabela Itinerário que referencia a tabela Percurso vemos qual é o itinerário pretendido pelo cliente, a seguir vamos á tabela Reserva e a partir da sua chave estrangeira que referencia a tabela </w:t>
       </w:r>
       <w:proofErr w:type="spellStart"/>
       <w:r>
@@ -1122,16 +717,8 @@
       </w:r>
       <w:proofErr w:type="spellEnd"/>
       <w:r>
-        <w:t xml:space="preserve"> </w:t>
-      </w:r>
-      <w:r>
-        <w:t xml:space="preserve">vemos todas as reservas efetuadas para aquele itinerário, depois na tabela Bilhete vemos quais são os lugares que já estão ocupados para aquela reserva, através da chave estrangeira que referencia a tabela reserva. É ainda necessário verificar se o Cliente já se encontra na base de dados, caso ele não se encontre é </w:t>
-      </w:r>
-      <w:r>
-        <w:lastRenderedPageBreak/>
-        <w:t xml:space="preserve">necessário inserir um novo cliente na base de dados, realizando uma inserção na tabela Cliente. Após a inserção estar realizada vamos à tabela Reserva e criamos uma nova reserva para o cliente, (através da chave estrangeira na </w:t>
-      </w:r>
-      <w:bookmarkStart w:id="0" w:name="_GoBack"/>
+        <w:t xml:space="preserve"> vemos todas as reservas efetuadas para aquele itinerário, depois na tabela Bilhete vemos quais são os lugares que já estão ocupados para aquela reserva, através da chave estrangeira que referencia a tabela reserva. É ainda necessário verificar se o Cliente já se encontra na base de dados, caso ele não se encontre é necessário inserir um novo cliente na base de dados, realizando uma inserção na tabela Cliente. Após a inserção estar realizada vamos à tabela Reserva e criamos uma nova reserva para o cliente, (através da chave estrangeira na </w:t>
+      </w:r>
       <w:r>
         <w:rPr>
           <w:noProof/>
@@ -1171,7 +758,7 @@
                     </pic:cNvPicPr>
                   </pic:nvPicPr>
                   <pic:blipFill>
-                    <a:blip r:embed="rId8">
+                    <a:blip r:embed="rId7">
                       <a:extLst>
                         <a:ext uri="{28A0092B-C50C-407E-A947-70E740481C1C}">
                           <a14:useLocalDpi xmlns:a14="http://schemas.microsoft.com/office/drawing/2010/main" val="0"/>
@@ -1208,7 +795,6 @@
           </wp:anchor>
         </w:drawing>
       </w:r>
-      <w:bookmarkEnd w:id="0"/>
       <w:r>
         <w:t>tabela Reserva que referencia a tabela Cliente) inserindo os dados necessários.</w:t>
       </w:r>

</xml_diff>

<commit_message>
Corrige erros no modelo logico
</commit_message>
<xml_diff>
--- a/Nadine/Modelo lógico.docx
+++ b/Nadine/Modelo lógico.docx
@@ -99,7 +99,15 @@
         </w:numPr>
       </w:pPr>
       <w:r>
-        <w:t>Atomicidade: Uma transação pode ser composta por várias operações, mas se uma destas falha a transação não é efetuada;</w:t>
+        <w:t>Atomicidade</w:t>
+      </w:r>
+      <w:proofErr w:type="gramStart"/>
+      <w:r>
+        <w:t>: Uma</w:t>
+      </w:r>
+      <w:proofErr w:type="gramEnd"/>
+      <w:r>
+        <w:t xml:space="preserve"> transação pode ser composta por várias operações, mas se uma destas falha a transação não é efetuada;</w:t>
       </w:r>
     </w:p>
     <w:p>
@@ -111,7 +119,15 @@
         </w:numPr>
       </w:pPr>
       <w:r>
-        <w:t>Consistência: Após uma transação ser realizada a base de dados fica num estado consistente, ou seja, uma transação seve respeitar a integridade dos dados;</w:t>
+        <w:t>Consistência</w:t>
+      </w:r>
+      <w:proofErr w:type="gramStart"/>
+      <w:r>
+        <w:t>: Após</w:t>
+      </w:r>
+      <w:proofErr w:type="gramEnd"/>
+      <w:r>
+        <w:t xml:space="preserve"> uma transação ser realizada a base de dados fica num estado consistente, ou seja, uma transação seve respeitar a integridade dos dados;</w:t>
       </w:r>
     </w:p>
     <w:p>
@@ -122,8 +138,13 @@
           <w:numId w:val="10"/>
         </w:numPr>
       </w:pPr>
-      <w:r>
-        <w:t>Isolamento : Quaisquer operações dentro de uma transação não são afetadas por operações de outras transações a decorrer concorrencialmente;</w:t>
+      <w:proofErr w:type="gramStart"/>
+      <w:r>
+        <w:t>Isolamento :</w:t>
+      </w:r>
+      <w:proofErr w:type="gramEnd"/>
+      <w:r>
+        <w:t xml:space="preserve"> Quaisquer operações dentro de uma transação não são afetadas por operações de outras transações a decorrer concorrencialmente;</w:t>
       </w:r>
     </w:p>
     <w:p>
@@ -135,10 +156,18 @@
         </w:numPr>
       </w:pPr>
       <w:r>
-        <w:t xml:space="preserve">Durabilidade: </w:t>
-      </w:r>
-      <w:r>
-        <w:t>Após uma transição terminar os seus efeitos na base de dados são permanentes.</w:t>
+        <w:t>Durabilidade</w:t>
+      </w:r>
+      <w:proofErr w:type="gramStart"/>
+      <w:r>
+        <w:t xml:space="preserve">: </w:t>
+      </w:r>
+      <w:r>
+        <w:t>Após</w:t>
+      </w:r>
+      <w:proofErr w:type="gramEnd"/>
+      <w:r>
+        <w:t xml:space="preserve"> uma transição terminar os seus efeitos na base de dados são permanentes.</w:t>
       </w:r>
     </w:p>
     <w:p>
@@ -357,9 +386,9 @@
         </w:rPr>
         <w:drawing>
           <wp:inline distT="0" distB="0" distL="0" distR="0">
-            <wp:extent cx="3743325" cy="3562756"/>
-            <wp:effectExtent l="0" t="0" r="0" b="0"/>
-            <wp:docPr id="1" name="Imagem 1" descr="C:\Users\Nadine\Pictures\My Screen Shots\BD\transação2.PNG"/>
+            <wp:extent cx="4019910" cy="3823962"/>
+            <wp:effectExtent l="0" t="0" r="0" b="5715"/>
+            <wp:docPr id="2" name="Imagem 2" descr="C:\Users\Nadine\Pictures\My Screen Shots\BD\transação2.PNG"/>
             <wp:cNvGraphicFramePr>
               <a:graphicFrameLocks xmlns:a="http://schemas.openxmlformats.org/drawingml/2006/main" noChangeAspect="1"/>
             </wp:cNvGraphicFramePr>
@@ -388,7 +417,7 @@
                   <pic:spPr bwMode="auto">
                     <a:xfrm>
                       <a:off x="0" y="0"/>
-                      <a:ext cx="3774720" cy="3592636"/>
+                      <a:ext cx="4032818" cy="3836241"/>
                     </a:xfrm>
                     <a:prstGeom prst="rect">
                       <a:avLst/>
@@ -538,7 +567,6 @@
         <w:rPr>
           <w:b/>
         </w:rPr>
-        <w:lastRenderedPageBreak/>
         <w:t>Consultar os lugares livres de um comboio dado um itinerário.</w:t>
       </w:r>
     </w:p>
@@ -546,6 +574,141 @@
       <w:pPr>
         <w:pStyle w:val="PargrafodaLista"/>
         <w:ind w:left="1287"/>
+      </w:pPr>
+      <w:r>
+        <w:t xml:space="preserve">Primeiramente temos que ir á tabela </w:t>
+      </w:r>
+      <w:r>
+        <w:t>“</w:t>
+      </w:r>
+      <w:r>
+        <w:t>Bilhete</w:t>
+      </w:r>
+      <w:r>
+        <w:t>”</w:t>
+      </w:r>
+      <w:r>
+        <w:t xml:space="preserve"> e selecionamos todos os lugares reservados, é possível fazer através da chave estrangeira que referencia a tabela Reserva. Depois na tabela </w:t>
+      </w:r>
+      <w:r>
+        <w:t>“</w:t>
+      </w:r>
+      <w:r>
+        <w:t>Reserva</w:t>
+      </w:r>
+      <w:r>
+        <w:t>”</w:t>
+      </w:r>
+      <w:r>
+        <w:t xml:space="preserve"> selecionamos apenas os lugares cujo itinerário é o </w:t>
+      </w:r>
+      <w:r>
+        <w:t>pretendido</w:t>
+      </w:r>
+      <w:r>
+        <w:t xml:space="preserve">, através da chave estrangeira presente na tabela que referencia a tabela </w:t>
+      </w:r>
+      <w:r>
+        <w:t>“</w:t>
+      </w:r>
+      <w:r>
+        <w:t>Itinerário</w:t>
+      </w:r>
+      <w:r>
+        <w:t>”</w:t>
+      </w:r>
+      <w:r>
+        <w:t xml:space="preserve">. Na tabela </w:t>
+      </w:r>
+      <w:r>
+        <w:t>“</w:t>
+      </w:r>
+      <w:r>
+        <w:t>Itinerário</w:t>
+      </w:r>
+      <w:r>
+        <w:t>”</w:t>
+      </w:r>
+      <w:r>
+        <w:t xml:space="preserve"> temos uma chave primária que identifica esse dado itinerário, então é possível verificar qual o </w:t>
+      </w:r>
+      <w:r>
+        <w:t>“</w:t>
+      </w:r>
+      <w:r>
+        <w:t>Percurso</w:t>
+      </w:r>
+      <w:r>
+        <w:t>”</w:t>
+      </w:r>
+      <w:r>
+        <w:t xml:space="preserve"> associado a esse </w:t>
+      </w:r>
+      <w:r>
+        <w:t>“</w:t>
+      </w:r>
+      <w:r>
+        <w:t>Itinerário</w:t>
+      </w:r>
+      <w:r>
+        <w:t>”</w:t>
+      </w:r>
+      <w:r>
+        <w:t xml:space="preserve"> através da chave estrangeira nessa tabela que referencia a tabela </w:t>
+      </w:r>
+      <w:r>
+        <w:t>“</w:t>
+      </w:r>
+      <w:r>
+        <w:t>Percurso</w:t>
+      </w:r>
+      <w:r>
+        <w:t>”</w:t>
+      </w:r>
+      <w:r>
+        <w:t xml:space="preserve">. Após isso é possível determinar o comboio associado a esse percurso através da chave estrangeira na tabela </w:t>
+      </w:r>
+      <w:r>
+        <w:t>“</w:t>
+      </w:r>
+      <w:r>
+        <w:t>Percurso</w:t>
+      </w:r>
+      <w:r>
+        <w:t>”</w:t>
+      </w:r>
+      <w:r>
+        <w:t xml:space="preserve"> que referencia a tabela </w:t>
+      </w:r>
+      <w:r>
+        <w:t>“</w:t>
+      </w:r>
+      <w:r>
+        <w:t>Comboio</w:t>
+      </w:r>
+      <w:r>
+        <w:t>”</w:t>
+      </w:r>
+      <w:r>
+        <w:t xml:space="preserve">, onde é possível obter os lugares disponíveis através da chave estrangeira na tabela </w:t>
+      </w:r>
+      <w:r>
+        <w:t>“</w:t>
+      </w:r>
+      <w:r>
+        <w:t>Lugar</w:t>
+      </w:r>
+      <w:r>
+        <w:t>”</w:t>
+      </w:r>
+      <w:r>
+        <w:t>, cuja tabela referenciada é a tabela comboio. Assim os lugares disponíveis vão ser todos aqueles que não estiverem reservados, mas que estão disponíveis no comboio.</w:t>
+      </w:r>
+    </w:p>
+    <w:p>
+      <w:pPr>
+        <w:pStyle w:val="PargrafodaLista"/>
+        <w:ind w:left="1428"/>
       </w:pPr>
       <w:r>
         <w:rPr>
@@ -553,26 +716,10 @@
           <w:lang w:eastAsia="pt-PT"/>
         </w:rPr>
         <w:drawing>
-          <wp:anchor distT="0" distB="0" distL="114300" distR="114300" simplePos="0" relativeHeight="251659264" behindDoc="1" locked="0" layoutInCell="1" allowOverlap="1" wp14:anchorId="0D9D2E46" wp14:editId="6204DD50">
-            <wp:simplePos x="0" y="0"/>
-            <wp:positionH relativeFrom="column">
-              <wp:posOffset>532670</wp:posOffset>
-            </wp:positionH>
-            <wp:positionV relativeFrom="paragraph">
-              <wp:posOffset>2512001</wp:posOffset>
-            </wp:positionV>
-            <wp:extent cx="5400040" cy="3551390"/>
-            <wp:effectExtent l="0" t="0" r="0" b="0"/>
-            <wp:wrapTight wrapText="bothSides">
-              <wp:wrapPolygon edited="0">
-                <wp:start x="0" y="0"/>
-                <wp:lineTo x="0" y="21438"/>
-                <wp:lineTo x="21488" y="21438"/>
-                <wp:lineTo x="21488" y="0"/>
-                <wp:lineTo x="0" y="0"/>
-              </wp:wrapPolygon>
-            </wp:wrapTight>
-            <wp:docPr id="3" name="Imagem 3" descr="C:\Users\Nadine\Pictures\My Screen Shots\BD\Screen Shot 11-19-16 at 06.24 PM.PNG"/>
+          <wp:inline distT="0" distB="0" distL="0" distR="0" wp14:anchorId="52FF7B19" wp14:editId="2E2254CF">
+            <wp:extent cx="5154915" cy="3390181"/>
+            <wp:effectExtent l="0" t="0" r="8255" b="1270"/>
+            <wp:docPr id="5" name="Imagem 5" descr="C:\Users\Nadine\Pictures\My Screen Shots\BD\Screen Shot 11-19-16 at 06.24 PM.PNG"/>
             <wp:cNvGraphicFramePr>
               <a:graphicFrameLocks xmlns:a="http://schemas.openxmlformats.org/drawingml/2006/main" noChangeAspect="1"/>
             </wp:cNvGraphicFramePr>
@@ -601,7 +748,7 @@
                   <pic:spPr bwMode="auto">
                     <a:xfrm>
                       <a:off x="0" y="0"/>
-                      <a:ext cx="5400040" cy="3551390"/>
+                      <a:ext cx="5168395" cy="3399046"/>
                     </a:xfrm>
                     <a:prstGeom prst="rect">
                       <a:avLst/>
@@ -614,143 +761,134 @@
                 </pic:pic>
               </a:graphicData>
             </a:graphic>
-          </wp:anchor>
+          </wp:inline>
         </w:drawing>
       </w:r>
-      <w:r>
-        <w:t xml:space="preserve">Primeiramente temos que ir á tabela </w:t>
-      </w:r>
-      <w:r>
-        <w:t>“</w:t>
-      </w:r>
-      <w:r>
-        <w:t>Bilhete</w:t>
-      </w:r>
-      <w:r>
-        <w:t>”</w:t>
-      </w:r>
-      <w:r>
-        <w:t xml:space="preserve"> e selecionamos todos os lugares reservados, é possível fazer através da chave estrangeira que referencia a tabela Reserva. Depois na tabela </w:t>
-      </w:r>
-      <w:r>
-        <w:t>“</w:t>
-      </w:r>
-      <w:r>
-        <w:t>Reserva</w:t>
-      </w:r>
-      <w:r>
-        <w:t>”</w:t>
-      </w:r>
-      <w:r>
-        <w:t xml:space="preserve"> selecionamos apenas os lugares cujo itinerário é o </w:t>
-      </w:r>
-      <w:r>
-        <w:t>pretendido</w:t>
-      </w:r>
-      <w:r>
-        <w:t xml:space="preserve">, através da chave estrangeira presente na tabela que referencia a tabela </w:t>
-      </w:r>
-      <w:r>
-        <w:t>“</w:t>
-      </w:r>
-      <w:r>
-        <w:t>Itinerário</w:t>
-      </w:r>
-      <w:r>
-        <w:t>”</w:t>
-      </w:r>
-      <w:r>
-        <w:t xml:space="preserve">. Na tabela </w:t>
-      </w:r>
-      <w:r>
-        <w:t>“</w:t>
-      </w:r>
-      <w:r>
-        <w:t>Itinerário</w:t>
-      </w:r>
-      <w:r>
-        <w:t>”</w:t>
-      </w:r>
-      <w:r>
-        <w:t xml:space="preserve"> temos uma chave primária que identifica esse dado itinerário, então é possível verificar qual o </w:t>
-      </w:r>
-      <w:r>
-        <w:t>“</w:t>
-      </w:r>
-      <w:r>
-        <w:t>Percurso</w:t>
-      </w:r>
-      <w:r>
-        <w:t>”</w:t>
-      </w:r>
-      <w:r>
-        <w:t xml:space="preserve"> associado a esse </w:t>
-      </w:r>
-      <w:r>
-        <w:t>“</w:t>
-      </w:r>
-      <w:r>
-        <w:t>Itinerário</w:t>
-      </w:r>
-      <w:r>
-        <w:t>”</w:t>
-      </w:r>
-      <w:r>
-        <w:t xml:space="preserve"> através da chave estrangeira nessa tabela que referencia a tabela </w:t>
-      </w:r>
-      <w:r>
-        <w:t>“</w:t>
-      </w:r>
-      <w:r>
-        <w:t>Percurso</w:t>
-      </w:r>
-      <w:r>
-        <w:t>”</w:t>
-      </w:r>
-      <w:r>
-        <w:t xml:space="preserve">. Após isso é possível determinar o comboio associado a esse percurso através da chave estrangeira na tabela </w:t>
-      </w:r>
-      <w:r>
-        <w:t>“</w:t>
-      </w:r>
-      <w:r>
-        <w:t>Percurso</w:t>
-      </w:r>
-      <w:r>
-        <w:t>”</w:t>
-      </w:r>
-      <w:r>
-        <w:t xml:space="preserve"> que referencia a tabela </w:t>
-      </w:r>
-      <w:r>
-        <w:t>“</w:t>
-      </w:r>
-      <w:r>
-        <w:t>Comboio</w:t>
-      </w:r>
-      <w:r>
-        <w:t>”</w:t>
-      </w:r>
-      <w:r>
-        <w:t xml:space="preserve">, onde é possível obter os lugares disponíveis através da chave estrangeira na tabela </w:t>
-      </w:r>
-      <w:r>
-        <w:t>“</w:t>
-      </w:r>
-      <w:r>
-        <w:t>Lugar</w:t>
-      </w:r>
-      <w:r>
-        <w:t>”</w:t>
-      </w:r>
-      <w:r>
-        <w:t>, cuja tabela referenciada é a tabela comboio. Assim os lugares disponíveis vão ser todos aqueles que não estiverem reservados, mas que estão disponíveis no comboio.</w:t>
-      </w:r>
-    </w:p>
-    <w:p>
-      <w:pPr>
-        <w:pStyle w:val="PargrafodaLista"/>
-        <w:ind w:left="1428"/>
+    </w:p>
+    <w:p>
+      <w:pPr>
+        <w:pStyle w:val="PargrafodaLista"/>
+        <w:ind w:left="1287"/>
+        <w:rPr>
+          <w:b/>
+        </w:rPr>
+      </w:pPr>
+    </w:p>
+    <w:p>
+      <w:pPr>
+        <w:pStyle w:val="PargrafodaLista"/>
+        <w:ind w:left="1287"/>
+        <w:rPr>
+          <w:b/>
+        </w:rPr>
+      </w:pPr>
+    </w:p>
+    <w:p>
+      <w:pPr>
+        <w:pStyle w:val="PargrafodaLista"/>
+        <w:ind w:left="1287"/>
+        <w:rPr>
+          <w:b/>
+        </w:rPr>
+      </w:pPr>
+    </w:p>
+    <w:p>
+      <w:pPr>
+        <w:pStyle w:val="PargrafodaLista"/>
+        <w:ind w:left="1287"/>
+        <w:rPr>
+          <w:b/>
+        </w:rPr>
+      </w:pPr>
+    </w:p>
+    <w:p>
+      <w:pPr>
+        <w:pStyle w:val="PargrafodaLista"/>
+        <w:ind w:left="1287"/>
+        <w:rPr>
+          <w:b/>
+        </w:rPr>
+      </w:pPr>
+    </w:p>
+    <w:p>
+      <w:pPr>
+        <w:pStyle w:val="PargrafodaLista"/>
+        <w:ind w:left="1287"/>
+        <w:rPr>
+          <w:b/>
+        </w:rPr>
+      </w:pPr>
+    </w:p>
+    <w:p>
+      <w:pPr>
+        <w:pStyle w:val="PargrafodaLista"/>
+        <w:ind w:left="1287"/>
+        <w:rPr>
+          <w:b/>
+        </w:rPr>
+      </w:pPr>
+    </w:p>
+    <w:p>
+      <w:pPr>
+        <w:pStyle w:val="PargrafodaLista"/>
+        <w:ind w:left="1287"/>
+        <w:rPr>
+          <w:b/>
+        </w:rPr>
+      </w:pPr>
+    </w:p>
+    <w:p>
+      <w:pPr>
+        <w:pStyle w:val="PargrafodaLista"/>
+        <w:ind w:left="1287"/>
+        <w:rPr>
+          <w:b/>
+        </w:rPr>
+      </w:pPr>
+    </w:p>
+    <w:p>
+      <w:pPr>
+        <w:pStyle w:val="PargrafodaLista"/>
+        <w:ind w:left="1287"/>
+        <w:rPr>
+          <w:b/>
+        </w:rPr>
+      </w:pPr>
+    </w:p>
+    <w:p>
+      <w:pPr>
+        <w:pStyle w:val="PargrafodaLista"/>
+        <w:ind w:left="1287"/>
+        <w:rPr>
+          <w:b/>
+        </w:rPr>
+      </w:pPr>
+    </w:p>
+    <w:p>
+      <w:pPr>
+        <w:pStyle w:val="PargrafodaLista"/>
+        <w:ind w:left="1287"/>
+        <w:rPr>
+          <w:b/>
+        </w:rPr>
+      </w:pPr>
+    </w:p>
+    <w:p>
+      <w:pPr>
+        <w:pStyle w:val="PargrafodaLista"/>
+        <w:ind w:left="1287"/>
+        <w:rPr>
+          <w:b/>
+        </w:rPr>
+      </w:pPr>
+    </w:p>
+    <w:p>
+      <w:pPr>
+        <w:pStyle w:val="PargrafodaLista"/>
+        <w:ind w:left="1287"/>
+        <w:rPr>
+          <w:b/>
+        </w:rPr>
       </w:pPr>
     </w:p>
     <w:p>
@@ -768,6 +906,7 @@
         <w:rPr>
           <w:b/>
         </w:rPr>
+        <w:lastRenderedPageBreak/>
         <w:t>Efetuar Reserva</w:t>
       </w:r>
     </w:p>
@@ -776,182 +915,33 @@
         <w:pStyle w:val="PargrafodaLista"/>
         <w:ind w:left="1428"/>
       </w:pPr>
-      <w:r>
-        <w:t xml:space="preserve">Antes de uma reserva poder ser efetuada é necessário verificar se o lugar pretendido já não se encontra ocupado, para isso vamos primeiramente à tabela </w:t>
-      </w:r>
-      <w:r>
-        <w:t>“</w:t>
-      </w:r>
-      <w:r>
-        <w:t>Percurso</w:t>
-      </w:r>
-      <w:r>
-        <w:t>”</w:t>
-      </w:r>
-      <w:r>
-        <w:t xml:space="preserve"> e vemos qual é a chave primária que corresponde ao percurso pretendido pelo cliente, com esta chave e com a chave estrangeira pertencente à tabela </w:t>
-      </w:r>
-      <w:r>
-        <w:t>“</w:t>
-      </w:r>
-      <w:proofErr w:type="spellStart"/>
-      <w:r>
-        <w:t>Itinera</w:t>
-      </w:r>
-      <w:r>
-        <w:t>rio</w:t>
-      </w:r>
-      <w:proofErr w:type="spellEnd"/>
-      <w:r>
-        <w:t>”</w:t>
-      </w:r>
-      <w:r>
-        <w:t xml:space="preserve"> que referencia a tabela </w:t>
-      </w:r>
-      <w:r>
-        <w:t>“</w:t>
-      </w:r>
-      <w:r>
-        <w:t>Percurso</w:t>
-      </w:r>
-      <w:r>
-        <w:t>”</w:t>
-      </w:r>
-      <w:r>
-        <w:t xml:space="preserve"> vemos qual é o itinerário pretendido pelo cliente, a seguir vamos á tabela </w:t>
-      </w:r>
-      <w:r>
-        <w:t>“</w:t>
-      </w:r>
-      <w:r>
-        <w:t>Reserva</w:t>
-      </w:r>
-      <w:r>
-        <w:t>”</w:t>
-      </w:r>
-      <w:r>
-        <w:t xml:space="preserve"> e a partir da sua chave estrangeira que referencia a tabela </w:t>
-      </w:r>
-      <w:r>
-        <w:t>“</w:t>
-      </w:r>
-      <w:proofErr w:type="spellStart"/>
-      <w:r>
-        <w:t>Itinerario</w:t>
-      </w:r>
-      <w:proofErr w:type="spellEnd"/>
-      <w:r>
-        <w:t>”</w:t>
-      </w:r>
-      <w:r>
-        <w:t xml:space="preserve"> vemos todas as reservas efetuadas para aquele itinerário, depois na tabela </w:t>
-      </w:r>
-      <w:r>
-        <w:t>“</w:t>
-      </w:r>
-      <w:r>
-        <w:t>Bilhete</w:t>
-      </w:r>
-      <w:r>
-        <w:t>”</w:t>
-      </w:r>
-      <w:r>
-        <w:t xml:space="preserve"> vemos quais são os lugares que já estão ocupados para aquela reserva, através da chave estrangeira que referencia a tabela reserva. É ainda necessário verificar se o </w:t>
-      </w:r>
-      <w:r>
-        <w:t>“</w:t>
-      </w:r>
-      <w:r>
-        <w:t>Cliente</w:t>
-      </w:r>
-      <w:r>
-        <w:t>”</w:t>
-      </w:r>
-      <w:r>
-        <w:t xml:space="preserve"> já se encontra na base de dados, caso ele não se </w:t>
-      </w:r>
-      <w:r>
-        <w:lastRenderedPageBreak/>
-        <w:t xml:space="preserve">encontre é necessário inserir um novo cliente na base de dados, realizando uma inserção na tabela </w:t>
-      </w:r>
-      <w:r>
-        <w:t>“</w:t>
-      </w:r>
-      <w:r>
-        <w:t>Cliente</w:t>
-      </w:r>
-      <w:r>
-        <w:t>”</w:t>
-      </w:r>
-      <w:r>
-        <w:t xml:space="preserve">. Após a inserção estar realizada vamos à tabela </w:t>
-      </w:r>
-      <w:r>
-        <w:t>"</w:t>
-      </w:r>
-      <w:r>
-        <w:t>Reserva</w:t>
-      </w:r>
-      <w:r>
-        <w:t>”</w:t>
-      </w:r>
       <w:bookmarkStart w:id="0" w:name="_GoBack"/>
-      <w:bookmarkEnd w:id="0"/>
-      <w:r>
-        <w:t xml:space="preserve"> e criamos uma nova reserva para o cliente, (através da chave estrangeira na tabela </w:t>
-      </w:r>
-      <w:r>
-        <w:t>“</w:t>
-      </w:r>
-      <w:r>
-        <w:t>Reserva</w:t>
-      </w:r>
-      <w:r>
-        <w:t>”</w:t>
-      </w:r>
-      <w:r>
-        <w:t xml:space="preserve"> que referencia a tabela </w:t>
-      </w:r>
-      <w:r>
-        <w:t>“</w:t>
-      </w:r>
-      <w:r>
-        <w:t>Cliente</w:t>
-      </w:r>
-      <w:r>
-        <w:t>”</w:t>
-      </w:r>
-      <w:r>
-        <w:t>) inserindo os dados necessários.</w:t>
-      </w:r>
-    </w:p>
-    <w:p>
       <w:r>
         <w:rPr>
           <w:noProof/>
           <w:lang w:eastAsia="pt-PT"/>
         </w:rPr>
         <w:drawing>
-          <wp:anchor distT="0" distB="0" distL="114300" distR="114300" simplePos="0" relativeHeight="251660288" behindDoc="1" locked="0" layoutInCell="1" allowOverlap="1" wp14:anchorId="5D645EDC" wp14:editId="6E97FE94">
+          <wp:anchor distT="0" distB="0" distL="114300" distR="114300" simplePos="0" relativeHeight="251658240" behindDoc="1" locked="0" layoutInCell="1" allowOverlap="1" wp14:anchorId="7956631F" wp14:editId="0225944D">
             <wp:simplePos x="0" y="0"/>
-            <wp:positionH relativeFrom="margin">
-              <wp:posOffset>586537</wp:posOffset>
+            <wp:positionH relativeFrom="column">
+              <wp:posOffset>549910</wp:posOffset>
             </wp:positionH>
             <wp:positionV relativeFrom="paragraph">
-              <wp:posOffset>131373</wp:posOffset>
+              <wp:posOffset>2980055</wp:posOffset>
             </wp:positionV>
-            <wp:extent cx="4933950" cy="4585335"/>
-            <wp:effectExtent l="0" t="0" r="0" b="5715"/>
+            <wp:extent cx="4873625" cy="4529455"/>
+            <wp:effectExtent l="0" t="0" r="3175" b="4445"/>
             <wp:wrapTight wrapText="bothSides">
               <wp:wrapPolygon edited="0">
                 <wp:start x="0" y="0"/>
-                <wp:lineTo x="0" y="21537"/>
-                <wp:lineTo x="21517" y="21537"/>
-                <wp:lineTo x="21517" y="0"/>
+                <wp:lineTo x="0" y="21530"/>
+                <wp:lineTo x="21530" y="21530"/>
+                <wp:lineTo x="21530" y="0"/>
                 <wp:lineTo x="0" y="0"/>
               </wp:wrapPolygon>
             </wp:wrapTight>
-            <wp:docPr id="4" name="Imagem 4" descr="C:\Users\Nadine\Pictures\My Screen Shots\BD\Screen Shot 11-19-16 at 07.00 PM.PNG"/>
+            <wp:docPr id="6" name="Imagem 6" descr="C:\Users\Nadine\Pictures\My Screen Shots\BD\Screen Shot 11-19-16 at 07.00 PM.PNG"/>
             <wp:cNvGraphicFramePr>
               <a:graphicFrameLocks xmlns:a="http://schemas.openxmlformats.org/drawingml/2006/main" noChangeAspect="1"/>
             </wp:cNvGraphicFramePr>
@@ -980,7 +970,7 @@
                   <pic:spPr bwMode="auto">
                     <a:xfrm>
                       <a:off x="0" y="0"/>
-                      <a:ext cx="4933950" cy="4585335"/>
+                      <a:ext cx="4873625" cy="4529455"/>
                     </a:xfrm>
                     <a:prstGeom prst="rect">
                       <a:avLst/>
@@ -993,15 +983,160 @@
                 </pic:pic>
               </a:graphicData>
             </a:graphic>
-            <wp14:sizeRelH relativeFrom="page">
+            <wp14:sizeRelH relativeFrom="margin">
               <wp14:pctWidth>0</wp14:pctWidth>
             </wp14:sizeRelH>
-            <wp14:sizeRelV relativeFrom="page">
+            <wp14:sizeRelV relativeFrom="margin">
               <wp14:pctHeight>0</wp14:pctHeight>
             </wp14:sizeRelV>
           </wp:anchor>
         </w:drawing>
       </w:r>
+      <w:bookmarkEnd w:id="0"/>
+      <w:r>
+        <w:t xml:space="preserve">Antes de uma reserva poder ser efetuada é necessário verificar se o lugar pretendido já não se encontra ocupado, para isso vamos primeiramente à tabela </w:t>
+      </w:r>
+      <w:r>
+        <w:t>“</w:t>
+      </w:r>
+      <w:r>
+        <w:t>Percurso</w:t>
+      </w:r>
+      <w:r>
+        <w:t>”</w:t>
+      </w:r>
+      <w:r>
+        <w:t xml:space="preserve"> e vemos qual é a chave primária que corresponde ao percurso pretendido pelo cliente, com esta chave e com a chave estrangeira pertencente à tabela </w:t>
+      </w:r>
+      <w:r>
+        <w:t>“</w:t>
+      </w:r>
+      <w:proofErr w:type="spellStart"/>
+      <w:r>
+        <w:t>Itinera</w:t>
+      </w:r>
+      <w:r>
+        <w:t>rio</w:t>
+      </w:r>
+      <w:proofErr w:type="spellEnd"/>
+      <w:r>
+        <w:t>”</w:t>
+      </w:r>
+      <w:r>
+        <w:t xml:space="preserve"> que referencia a tabela </w:t>
+      </w:r>
+      <w:r>
+        <w:t>“</w:t>
+      </w:r>
+      <w:r>
+        <w:t>Percurso</w:t>
+      </w:r>
+      <w:r>
+        <w:t>”</w:t>
+      </w:r>
+      <w:r>
+        <w:t xml:space="preserve"> vemos qual é o itinerário pretendido pelo cliente, a seguir vamos á tabela </w:t>
+      </w:r>
+      <w:r>
+        <w:t>“</w:t>
+      </w:r>
+      <w:r>
+        <w:t>Reserva</w:t>
+      </w:r>
+      <w:r>
+        <w:t>”</w:t>
+      </w:r>
+      <w:r>
+        <w:t xml:space="preserve"> e a partir da sua chave estrangeira que referencia a tabela </w:t>
+      </w:r>
+      <w:r>
+        <w:t>“</w:t>
+      </w:r>
+      <w:proofErr w:type="spellStart"/>
+      <w:r>
+        <w:t>Itinerario</w:t>
+      </w:r>
+      <w:proofErr w:type="spellEnd"/>
+      <w:r>
+        <w:t>”</w:t>
+      </w:r>
+      <w:r>
+        <w:t xml:space="preserve"> vemos todas as reservas efetuadas para aquele itinerário, depois na tabela </w:t>
+      </w:r>
+      <w:r>
+        <w:t>“</w:t>
+      </w:r>
+      <w:r>
+        <w:t>Bilhete</w:t>
+      </w:r>
+      <w:r>
+        <w:t>”</w:t>
+      </w:r>
+      <w:r>
+        <w:t xml:space="preserve"> vemos quais são os lugares que já estão ocupados para aquela reserva, através da chave estrangeira que referencia a tabela reserva. É ainda necessário verificar se o </w:t>
+      </w:r>
+      <w:r>
+        <w:t>“</w:t>
+      </w:r>
+      <w:r>
+        <w:t>Cliente</w:t>
+      </w:r>
+      <w:r>
+        <w:t>”</w:t>
+      </w:r>
+      <w:r>
+        <w:t xml:space="preserve"> já se encontra na base de dados, caso ele não se encontre é necessário inserir um novo cliente na base de dados, realizando uma inserção na tabela </w:t>
+      </w:r>
+      <w:r>
+        <w:t>“</w:t>
+      </w:r>
+      <w:r>
+        <w:t>Cliente</w:t>
+      </w:r>
+      <w:r>
+        <w:t>”</w:t>
+      </w:r>
+      <w:r>
+        <w:t xml:space="preserve">. Após a inserção estar realizada vamos à tabela </w:t>
+      </w:r>
+      <w:r>
+        <w:t>"</w:t>
+      </w:r>
+      <w:r>
+        <w:t>Reserva</w:t>
+      </w:r>
+      <w:r>
+        <w:t>”</w:t>
+      </w:r>
+      <w:r>
+        <w:t xml:space="preserve"> e criamos uma nova reserva para o cliente, (através da chave estrangeira na tabela </w:t>
+      </w:r>
+      <w:r>
+        <w:t>“</w:t>
+      </w:r>
+      <w:r>
+        <w:t>Reserva</w:t>
+      </w:r>
+      <w:r>
+        <w:t>”</w:t>
+      </w:r>
+      <w:r>
+        <w:t xml:space="preserve"> que referencia a tabela </w:t>
+      </w:r>
+      <w:r>
+        <w:t>“</w:t>
+      </w:r>
+      <w:r>
+        <w:t>Cliente</w:t>
+      </w:r>
+      <w:r>
+        <w:t>”</w:t>
+      </w:r>
+      <w:r>
+        <w:t>) inserindo os dados necessários.</w:t>
+      </w:r>
+    </w:p>
+    <w:p>
       <w:r>
         <w:tab/>
       </w:r>
@@ -1048,6 +1183,7 @@
         <w:ind w:left="1428"/>
       </w:pPr>
       <w:r>
+        <w:lastRenderedPageBreak/>
         <w:t>Nesta secção vai ser retratado uma estimativa inicial do tamanho da base de dados, e ainda uma previsão do seu crescimento.</w:t>
       </w:r>
     </w:p>
@@ -1104,7 +1240,21 @@
         <w:rPr>
           <w:b/>
         </w:rPr>
-        <w:t xml:space="preserve">1000 clientes : </w:t>
+        <w:t xml:space="preserve">1000 </w:t>
+      </w:r>
+      <w:proofErr w:type="gramStart"/>
+      <w:r>
+        <w:rPr>
+          <w:b/>
+        </w:rPr>
+        <w:t>clientes :</w:t>
+      </w:r>
+      <w:proofErr w:type="gramEnd"/>
+      <w:r>
+        <w:rPr>
+          <w:b/>
+        </w:rPr>
+        <w:t xml:space="preserve"> </w:t>
       </w:r>
       <w:r>
         <w:t>Este valor é baseado num número de clientes de uma agência de viagens de pequena dimensão.</w:t>
@@ -1119,10 +1269,21 @@
         <w:rPr>
           <w:b/>
         </w:rPr>
-        <w:t xml:space="preserve">14 percursos: </w:t>
-      </w:r>
-      <w:r>
-        <w:t xml:space="preserve">Sendo a nossa base de dados baseada numa agencia de viagens de pequena dimensão, são apresentados apenas os 14 percursos referidos no capitulo 1.2. </w:t>
+        <w:t>14 percursos</w:t>
+      </w:r>
+      <w:proofErr w:type="gramStart"/>
+      <w:r>
+        <w:rPr>
+          <w:b/>
+        </w:rPr>
+        <w:t xml:space="preserve">: </w:t>
+      </w:r>
+      <w:r>
+        <w:t>Sendo</w:t>
+      </w:r>
+      <w:proofErr w:type="gramEnd"/>
+      <w:r>
+        <w:t xml:space="preserve"> a nossa base de dados baseada numa agencia de viagens de pequena dimensão, são apresentados apenas os 14 percursos referidos no capitulo 1.2. </w:t>
       </w:r>
     </w:p>
     <w:p>
@@ -1134,7 +1295,6 @@
         <w:rPr>
           <w:b/>
         </w:rPr>
-        <w:lastRenderedPageBreak/>
         <w:t>4</w:t>
       </w:r>
       <w:r>
@@ -1150,7 +1310,15 @@
         <w:t>valor é dado de acordo com os percursos apresentados anteriormente, sendo estes um numero bastante restrito não faria sentido ter uma grande quantidade de comboios. Cada comboio terá 80 lugares, igualmente distribuídos por 4 carruagens (20 lugares por carruagem), teremos ainda que, em cada carruagem 10 lugares serão ao lado da</w:t>
       </w:r>
       <w:r>
-        <w:t xml:space="preserve"> janela e os restantes 10 serão ?????.</w:t>
+        <w:t xml:space="preserve"> janela e os restantes 10 </w:t>
+      </w:r>
+      <w:proofErr w:type="gramStart"/>
+      <w:r>
+        <w:t>serão ?</w:t>
+      </w:r>
+      <w:proofErr w:type="gramEnd"/>
+      <w:r>
+        <w:t>????.</w:t>
       </w:r>
     </w:p>
     <w:p>
@@ -1184,10 +1352,21 @@
         <w:rPr>
           <w:b/>
         </w:rPr>
-        <w:t xml:space="preserve">4000 Reservas: </w:t>
-      </w:r>
-      <w:r>
-        <w:t>Baseado no numero de clientes, estipulamos um valor inicial de 4000 reservas presentes na base de dados.</w:t>
+        <w:t>4000 Reservas</w:t>
+      </w:r>
+      <w:proofErr w:type="gramStart"/>
+      <w:r>
+        <w:rPr>
+          <w:b/>
+        </w:rPr>
+        <w:t xml:space="preserve">: </w:t>
+      </w:r>
+      <w:r>
+        <w:t>Baseado</w:t>
+      </w:r>
+      <w:proofErr w:type="gramEnd"/>
+      <w:r>
+        <w:t xml:space="preserve"> no numero de clientes, estipulamos um valor inicial de 4000 reservas presentes na base de dados.</w:t>
       </w:r>
     </w:p>
     <w:p>
@@ -1254,7 +1433,11 @@
         <w:t xml:space="preserve">: </w:t>
       </w:r>
       <w:r>
-        <w:t>Sendo esta</w:t>
+        <w:t xml:space="preserve">Sendo </w:t>
+      </w:r>
+      <w:proofErr w:type="gramStart"/>
+      <w:r>
+        <w:t>esta</w:t>
       </w:r>
       <w:r>
         <w:rPr>
@@ -1266,7 +1449,11 @@
         <w:t xml:space="preserve"> </w:t>
       </w:r>
       <w:r>
-        <w:t>uma agencia de pequena dimensão não se prevê um grande crescimento em relação ao numero de clientes.</w:t>
+        <w:t>uma</w:t>
+      </w:r>
+      <w:proofErr w:type="gramEnd"/>
+      <w:r>
+        <w:t xml:space="preserve"> agencia de pequena dimensão não se prevê um grande crescimento em relação ao numero de clientes.</w:t>
       </w:r>
     </w:p>
     <w:p>
@@ -1279,10 +1466,21 @@
         <w:rPr>
           <w:b/>
         </w:rPr>
-        <w:t>Aumento de 500 reservas por mês:</w:t>
-      </w:r>
-      <w:r>
-        <w:t xml:space="preserve"> Sendo que um cliente faz em média 0,5 reserva por mês (devido ao facto de existirem clientes que não efetuam reservas em certos meses), é previsto que se obtenha um aumento de 500 reservas por mês.</w:t>
+        <w:t>Aumento de 500 reservas por mês</w:t>
+      </w:r>
+      <w:proofErr w:type="gramStart"/>
+      <w:r>
+        <w:rPr>
+          <w:b/>
+        </w:rPr>
+        <w:t>:</w:t>
+      </w:r>
+      <w:r>
+        <w:t xml:space="preserve"> Sendo</w:t>
+      </w:r>
+      <w:proofErr w:type="gramEnd"/>
+      <w:r>
+        <w:t xml:space="preserve"> que um cliente faz em média 0,5 reserva por mês (devido ao facto de existirem clientes que não efetuam reservas em certos meses), é previsto que se obtenha um aumento de 500 reservas por mês.</w:t>
       </w:r>
     </w:p>
     <w:p>

</xml_diff>